<commit_message>
Updated Automotive Loan Analysis
</commit_message>
<xml_diff>
--- a/Automotive Loan Analysis.docx
+++ b/Automotive Loan Analysis.docx
@@ -99,70 +99,21 @@
           <w:sz w:val="18"/>
           <w:szCs w:val="18"/>
         </w:rPr>
-        <w:t xml:space="preserve">To ensure we had </w:t>
-      </w:r>
-      <w:r>
-        <w:rPr>
-          <w:sz w:val="18"/>
-          <w:szCs w:val="18"/>
-        </w:rPr>
-        <w:t>consistency</w:t>
-      </w:r>
-      <w:r>
-        <w:rPr>
-          <w:sz w:val="18"/>
-          <w:szCs w:val="18"/>
-        </w:rPr>
-        <w:t xml:space="preserve"> </w:t>
-      </w:r>
-      <w:r>
-        <w:rPr>
-          <w:sz w:val="18"/>
-          <w:szCs w:val="18"/>
-        </w:rPr>
-        <w:t>among</w:t>
-      </w:r>
-      <w:r>
-        <w:rPr>
-          <w:sz w:val="18"/>
-          <w:szCs w:val="18"/>
-        </w:rPr>
-        <w:t xml:space="preserve"> all our data sets, we first reviewed the timeframe we wanted to focus on. </w:t>
-      </w:r>
-      <w:r>
-        <w:rPr>
-          <w:sz w:val="18"/>
-          <w:szCs w:val="18"/>
-        </w:rPr>
-        <w:t xml:space="preserve"> </w:t>
-      </w:r>
-      <w:r>
-        <w:rPr>
-          <w:sz w:val="18"/>
-          <w:szCs w:val="18"/>
-        </w:rPr>
-        <w:t xml:space="preserve">to work with a large enough timeframe that we could see </w:t>
-      </w:r>
-      <w:r>
-        <w:rPr>
-          <w:sz w:val="18"/>
-          <w:szCs w:val="18"/>
-        </w:rPr>
-        <w:t>visible</w:t>
-      </w:r>
-      <w:r>
-        <w:rPr>
-          <w:sz w:val="18"/>
-          <w:szCs w:val="18"/>
-        </w:rPr>
-        <w:t xml:space="preserve"> trends in the data. Since data for Population for 2024 was not yet available, we chose to end our pull parameter for all the data at Q4 2023.</w:t>
-      </w:r>
-      <w:r>
-        <w:rPr>
-          <w:sz w:val="18"/>
-          <w:szCs w:val="18"/>
-        </w:rPr>
-        <w:t xml:space="preserve">  FRED (Federal Reserve Bank of St. Louis) enables a pull parameter to be set for each data set.  Once we determined our range, we extracted the relevant .csv files into our GitHub repository.  The files we chose are noted below:</w:t>
+        <w:t xml:space="preserve">To ensure we had consistency among all our data sets, we first reviewed the timeframe we wanted to focus on.  </w:t>
+      </w:r>
+      <w:r>
+        <w:rPr>
+          <w:sz w:val="18"/>
+          <w:szCs w:val="18"/>
+        </w:rPr>
+        <w:t>T</w:t>
+      </w:r>
+      <w:r>
+        <w:rPr>
+          <w:sz w:val="18"/>
+          <w:szCs w:val="18"/>
+        </w:rPr>
+        <w:t>o work with a large enough timeframe that we could see visible trends in the data. Since data for Population for 2024 was not yet available, we chose to end our pull parameter for all the data at Q4 2023.  FRED (Federal Reserve Bank of St. Louis) enables a pull parameter to be set for each data set.  Once we determined our range, we extracted the relevant .csv files into our GitHub repository.  The files we chose are noted below:</w:t>
       </w:r>
     </w:p>
     <w:p>
@@ -187,23 +138,7 @@
             <w:sz w:val="12"/>
             <w:szCs w:val="12"/>
           </w:rPr>
-          <w:t>https://fred.stlouisfed.</w:t>
-        </w:r>
-        <w:r>
-          <w:rPr>
-            <w:rStyle w:val="Hyperlink"/>
-            <w:sz w:val="12"/>
-            <w:szCs w:val="12"/>
-          </w:rPr>
-          <w:t>o</w:t>
-        </w:r>
-        <w:r>
-          <w:rPr>
-            <w:rStyle w:val="Hyperlink"/>
-            <w:sz w:val="12"/>
-            <w:szCs w:val="12"/>
-          </w:rPr>
-          <w:t>rg/seriesBeta/QBPBSTASLNINDVOLNINDCARLN</w:t>
+          <w:t>https://fred.stlouisfed.org/seriesBeta/QBPBSTASLNINDVOLNINDCARLN</w:t>
         </w:r>
       </w:hyperlink>
     </w:p>
@@ -449,6 +384,9 @@
     </w:p>
     <w:p>
       <w:r>
+        <w:rPr>
+          <w:noProof/>
+        </w:rPr>
         <w:drawing>
           <wp:inline distT="0" distB="0" distL="0" distR="0" wp14:anchorId="1E43A171" wp14:editId="6E1701C4">
             <wp:extent cx="2575845" cy="1346200"/>
@@ -535,6 +473,9 @@
         <w:spacing w:after="0"/>
       </w:pPr>
       <w:r>
+        <w:rPr>
+          <w:noProof/>
+        </w:rPr>
         <w:drawing>
           <wp:inline distT="0" distB="0" distL="0" distR="0" wp14:anchorId="34E0CCE5" wp14:editId="32F58891">
             <wp:extent cx="3983664" cy="825500"/>
@@ -574,6 +515,9 @@
     </w:p>
     <w:p>
       <w:r>
+        <w:rPr>
+          <w:noProof/>
+        </w:rPr>
         <w:drawing>
           <wp:inline distT="0" distB="0" distL="0" distR="0" wp14:anchorId="685331C8" wp14:editId="1DEE39FE">
             <wp:extent cx="3924300" cy="782396"/>
@@ -674,23 +618,7 @@
           <w:sz w:val="18"/>
           <w:szCs w:val="18"/>
         </w:rPr>
-        <w:t xml:space="preserve">Using VS Code, we created a </w:t>
-      </w:r>
-      <w:proofErr w:type="spellStart"/>
-      <w:r>
-        <w:rPr>
-          <w:sz w:val="18"/>
-          <w:szCs w:val="18"/>
-        </w:rPr>
-        <w:t>Jupyter</w:t>
-      </w:r>
-      <w:proofErr w:type="spellEnd"/>
-      <w:r>
-        <w:rPr>
-          <w:sz w:val="18"/>
-          <w:szCs w:val="18"/>
-        </w:rPr>
-        <w:t xml:space="preserve"> Notebook to analyze and clean the datasets we planned to work with. Our analysis began with the Total Asset Loan Value file</w:t>
+        <w:t>Using VS Code, we created a Jupyter Notebook to analyze and clean the datasets we planned to work with. Our analysis began with the Total Asset Loan Value file</w:t>
       </w:r>
       <w:r>
         <w:rPr>
@@ -702,6 +630,9 @@
     </w:p>
     <w:p>
       <w:r>
+        <w:rPr>
+          <w:noProof/>
+        </w:rPr>
         <w:drawing>
           <wp:inline distT="0" distB="0" distL="0" distR="0" wp14:anchorId="41A65B95" wp14:editId="47123A32">
             <wp:extent cx="2324100" cy="1107749"/>
@@ -756,6 +687,9 @@
     </w:p>
     <w:p>
       <w:r>
+        <w:rPr>
+          <w:noProof/>
+        </w:rPr>
         <w:drawing>
           <wp:inline distT="0" distB="0" distL="0" distR="0" wp14:anchorId="6566DB22" wp14:editId="7459F2B0">
             <wp:extent cx="4270984" cy="1212850"/>
@@ -805,53 +739,14 @@
           <w:sz w:val="18"/>
           <w:szCs w:val="18"/>
         </w:rPr>
-        <w:t>Our next step focused on formatting the number to match the u</w:t>
-      </w:r>
-      <w:r>
-        <w:rPr>
-          <w:sz w:val="18"/>
-          <w:szCs w:val="18"/>
-        </w:rPr>
-        <w:t>nit</w:t>
-      </w:r>
-      <w:r>
-        <w:rPr>
-          <w:sz w:val="18"/>
-          <w:szCs w:val="18"/>
-        </w:rPr>
-        <w:t xml:space="preserve"> of measure which was</w:t>
-      </w:r>
-      <w:r>
-        <w:rPr>
-          <w:sz w:val="18"/>
-          <w:szCs w:val="18"/>
-        </w:rPr>
-        <w:t> </w:t>
-      </w:r>
-      <w:r>
-        <w:rPr>
-          <w:sz w:val="18"/>
-          <w:szCs w:val="18"/>
-        </w:rPr>
-        <w:t>“</w:t>
-      </w:r>
-      <w:r>
-        <w:rPr>
-          <w:sz w:val="18"/>
-          <w:szCs w:val="18"/>
-        </w:rPr>
-        <w:t>Millions of U.S. Dollars</w:t>
-      </w:r>
-      <w:r>
-        <w:rPr>
-          <w:sz w:val="18"/>
-          <w:szCs w:val="18"/>
-        </w:rPr>
-        <w:t>”</w:t>
-      </w:r>
-    </w:p>
-    <w:p>
-      <w:r>
+        <w:t>Our next step focused on formatting the number to match the unit of measure which was “Millions of U.S. Dollars”</w:t>
+      </w:r>
+    </w:p>
+    <w:p>
+      <w:r>
+        <w:rPr>
+          <w:noProof/>
+        </w:rPr>
         <w:drawing>
           <wp:inline distT="0" distB="0" distL="0" distR="0" wp14:anchorId="1C36FB77" wp14:editId="3860CAE7">
             <wp:extent cx="4324350" cy="1263117"/>
@@ -901,26 +796,11 @@
           <w:sz w:val="18"/>
           <w:szCs w:val="18"/>
         </w:rPr>
-        <w:t>The following step was to incorporate Loan Rates into the data frame by cleaning the data: renaming the column, removing "</w:t>
-      </w:r>
-      <w:proofErr w:type="spellStart"/>
-      <w:r>
-        <w:rPr>
-          <w:sz w:val="18"/>
-          <w:szCs w:val="18"/>
-        </w:rPr>
-        <w:t>NaN</w:t>
-      </w:r>
-      <w:proofErr w:type="spellEnd"/>
-      <w:r>
-        <w:rPr>
-          <w:sz w:val="18"/>
-          <w:szCs w:val="18"/>
-        </w:rPr>
-        <w:t>" values, and calculating the quarterly rate by multiplying the monthly rate by 3.</w:t>
-      </w:r>
-      <w:r>
-        <w:rPr>
+        <w:t>The following step was to incorporate Loan Rates into the data frame by cleaning the data: renaming the column, removing "NaN" values, and calculating the quarterly rate by multiplying the monthly rate by 3.</w:t>
+      </w:r>
+      <w:r>
+        <w:rPr>
+          <w:noProof/>
           <w:sz w:val="18"/>
           <w:szCs w:val="18"/>
         </w:rPr>
@@ -995,6 +875,9 @@
     </w:p>
     <w:p>
       <w:r>
+        <w:rPr>
+          <w:noProof/>
+        </w:rPr>
         <w:drawing>
           <wp:inline distT="0" distB="0" distL="0" distR="0" wp14:anchorId="74F94103" wp14:editId="7524AF38">
             <wp:extent cx="5240095" cy="1149350"/>
@@ -1044,34 +927,19 @@
           <w:sz w:val="18"/>
           <w:szCs w:val="18"/>
         </w:rPr>
-        <w:t xml:space="preserve">To create a comprehensive data frame for analysis, we began merging the data using the DATE column with the </w:t>
-      </w:r>
-      <w:proofErr w:type="gramStart"/>
-      <w:r>
-        <w:rPr>
-          <w:sz w:val="18"/>
-          <w:szCs w:val="18"/>
-        </w:rPr>
-        <w:t>pd.merge</w:t>
-      </w:r>
-      <w:proofErr w:type="gramEnd"/>
-      <w:r>
-        <w:rPr>
-          <w:sz w:val="18"/>
-          <w:szCs w:val="18"/>
-        </w:rPr>
-        <w:t xml:space="preserve"> function.</w:t>
-      </w:r>
-    </w:p>
-    <w:p>
-      <w:pPr>
-        <w:rPr>
-          <w:sz w:val="18"/>
-          <w:szCs w:val="18"/>
-        </w:rPr>
-      </w:pPr>
-      <w:r>
-        <w:rPr>
+        <w:t>To create a comprehensive data frame for analysis, we began merging the data using the DATE column with the pd.merge function.</w:t>
+      </w:r>
+    </w:p>
+    <w:p>
+      <w:pPr>
+        <w:rPr>
+          <w:sz w:val="18"/>
+          <w:szCs w:val="18"/>
+        </w:rPr>
+      </w:pPr>
+      <w:r>
+        <w:rPr>
+          <w:noProof/>
           <w:sz w:val="18"/>
           <w:szCs w:val="18"/>
         </w:rPr>
@@ -1129,6 +997,9 @@
     </w:p>
     <w:p>
       <w:r>
+        <w:rPr>
+          <w:noProof/>
+        </w:rPr>
         <w:drawing>
           <wp:inline distT="0" distB="0" distL="0" distR="0" wp14:anchorId="277E27E6" wp14:editId="5C943AB9">
             <wp:extent cx="3142994" cy="1066800"/>
@@ -1231,6 +1102,7 @@
       </w:r>
       <w:r>
         <w:rPr>
+          <w:noProof/>
           <w:sz w:val="18"/>
           <w:szCs w:val="18"/>
         </w:rPr>
@@ -1273,6 +1145,9 @@
     </w:p>
     <w:p>
       <w:r>
+        <w:rPr>
+          <w:noProof/>
+        </w:rPr>
         <w:drawing>
           <wp:inline distT="0" distB="0" distL="0" distR="0" wp14:anchorId="7FA085F7" wp14:editId="7011FF8A">
             <wp:extent cx="5943600" cy="1248410"/>
@@ -1319,6 +1194,9 @@
         <w:t>We began by constructing graphs, starting with the Total Loans over a 10-year period.</w:t>
       </w:r>
       <w:r>
+        <w:rPr>
+          <w:noProof/>
+        </w:rPr>
         <w:drawing>
           <wp:inline distT="0" distB="0" distL="0" distR="0" wp14:anchorId="0C322411" wp14:editId="3FE27A95">
             <wp:extent cx="3136900" cy="1364110"/>
@@ -1358,6 +1236,9 @@
     </w:p>
     <w:p>
       <w:r>
+        <w:rPr>
+          <w:noProof/>
+        </w:rPr>
         <w:drawing>
           <wp:inline distT="0" distB="0" distL="0" distR="0" wp14:anchorId="13DE919B" wp14:editId="5A130D59">
             <wp:extent cx="5116313" cy="2171700"/>
@@ -1405,6 +1286,9 @@
         <w:t>The subsequent step involved plotting the Average Loan Amount over the 10-year period</w:t>
       </w:r>
       <w:r>
+        <w:rPr>
+          <w:noProof/>
+        </w:rPr>
         <w:drawing>
           <wp:inline distT="0" distB="0" distL="0" distR="0" wp14:anchorId="130CC491" wp14:editId="6EF18121">
             <wp:extent cx="2728347" cy="1270000"/>
@@ -1444,6 +1328,9 @@
     </w:p>
     <w:p>
       <w:r>
+        <w:rPr>
+          <w:noProof/>
+        </w:rPr>
         <w:drawing>
           <wp:inline distT="0" distB="0" distL="0" distR="0" wp14:anchorId="1552A70B" wp14:editId="28EC0577">
             <wp:extent cx="4904551" cy="2089150"/>
@@ -1505,6 +1392,9 @@
     </w:p>
     <w:p>
       <w:r>
+        <w:rPr>
+          <w:noProof/>
+        </w:rPr>
         <w:drawing>
           <wp:inline distT="0" distB="0" distL="0" distR="0" wp14:anchorId="0CD905B1" wp14:editId="370D4628">
             <wp:extent cx="3215640" cy="1193800"/>
@@ -1544,6 +1434,9 @@
     </w:p>
     <w:p>
       <w:r>
+        <w:rPr>
+          <w:noProof/>
+        </w:rPr>
         <w:drawing>
           <wp:inline distT="0" distB="0" distL="0" distR="0" wp14:anchorId="0AA4C180" wp14:editId="1881AD4F">
             <wp:extent cx="5238173" cy="2216150"/>
@@ -1613,13 +1506,11 @@
         <w:t>,</w:t>
       </w:r>
       <w:r>
-        <w:t xml:space="preserve"> show a sharp increase following the COVID-19 pandemic, followed by </w:t>
-      </w:r>
-      <w:proofErr w:type="gramStart"/>
-      <w:r>
-        <w:t>a</w:t>
-      </w:r>
-      <w:proofErr w:type="gramEnd"/>
+        <w:t xml:space="preserve"> show a sharp increase following the COVID-19 pandemic, followed by a</w:t>
+      </w:r>
+      <w:r>
+        <w:t>n</w:t>
+      </w:r>
       <w:r>
         <w:t xml:space="preserve"> equally</w:t>
       </w:r>
@@ -1654,21 +1545,7 @@
           <w:b/>
           <w:bCs/>
         </w:rPr>
-        <w:t xml:space="preserve">Question </w:t>
-      </w:r>
-      <w:r>
-        <w:rPr>
-          <w:b/>
-          <w:bCs/>
-        </w:rPr>
-        <w:t>2</w:t>
-      </w:r>
-      <w:r>
-        <w:rPr>
-          <w:b/>
-          <w:bCs/>
-        </w:rPr>
-        <w:t xml:space="preserve"> Analysis: </w:t>
+        <w:t xml:space="preserve">Question 2 Analysis: </w:t>
       </w:r>
     </w:p>
     <w:p>
@@ -1739,6 +1616,9 @@
     </w:p>
     <w:p>
       <w:r>
+        <w:rPr>
+          <w:noProof/>
+        </w:rPr>
         <w:drawing>
           <wp:inline distT="0" distB="0" distL="0" distR="0" wp14:anchorId="6A4BF7E2" wp14:editId="3D11CD68">
             <wp:extent cx="5868040" cy="1479550"/>
@@ -1800,6 +1680,7 @@
       </w:r>
       <w:r>
         <w:rPr>
+          <w:noProof/>
           <w:sz w:val="18"/>
           <w:szCs w:val="18"/>
         </w:rPr>
@@ -1941,67 +1822,14 @@
           <w:szCs w:val="18"/>
         </w:rPr>
         <w:lastRenderedPageBreak/>
-        <w:t>Unfortunately,</w:t>
-      </w:r>
-      <w:r>
-        <w:rPr>
-          <w:sz w:val="18"/>
-          <w:szCs w:val="18"/>
-        </w:rPr>
-        <w:t xml:space="preserve"> upon revi</w:t>
-      </w:r>
-      <w:r>
-        <w:rPr>
-          <w:sz w:val="18"/>
-          <w:szCs w:val="18"/>
-        </w:rPr>
-        <w:t>ewi</w:t>
-      </w:r>
-      <w:r>
-        <w:rPr>
-          <w:sz w:val="18"/>
-          <w:szCs w:val="18"/>
-        </w:rPr>
-        <w:t>ng our data</w:t>
-      </w:r>
-      <w:r>
-        <w:rPr>
-          <w:sz w:val="18"/>
-          <w:szCs w:val="18"/>
-        </w:rPr>
-        <w:t xml:space="preserve"> </w:t>
-      </w:r>
-      <w:r>
-        <w:rPr>
-          <w:sz w:val="18"/>
-          <w:szCs w:val="18"/>
-        </w:rPr>
-        <w:t xml:space="preserve">frame, we </w:t>
-      </w:r>
-      <w:r>
-        <w:rPr>
-          <w:sz w:val="18"/>
-          <w:szCs w:val="18"/>
-        </w:rPr>
-        <w:t>realized</w:t>
-      </w:r>
-      <w:r>
-        <w:rPr>
-          <w:sz w:val="18"/>
-          <w:szCs w:val="18"/>
-        </w:rPr>
-        <w:t xml:space="preserve"> the data ended in</w:t>
-      </w:r>
-      <w:r>
-        <w:rPr>
-          <w:sz w:val="18"/>
-          <w:szCs w:val="18"/>
-        </w:rPr>
-        <w:t xml:space="preserve"> 2021.  While we wanted to effectively utilize an API for this metric, we felt ending the data this early would fail to represent post COVID trends accurately.  </w:t>
-      </w:r>
-    </w:p>
-    <w:p>
-      <w:r>
+        <w:t xml:space="preserve">Unfortunately, upon reviewing our data frame, we realized the data ended in 2021.  While we wanted to effectively utilize an API for this metric, we felt ending the data this early would fail to represent post COVID trends accurately.  </w:t>
+      </w:r>
+    </w:p>
+    <w:p>
+      <w:r>
+        <w:rPr>
+          <w:noProof/>
+        </w:rPr>
         <w:drawing>
           <wp:inline distT="0" distB="0" distL="0" distR="0" wp14:anchorId="2E51BEF0" wp14:editId="1F37CA8B">
             <wp:extent cx="1104900" cy="5103829"/>
@@ -2076,6 +1904,9 @@
         </w:rPr>
       </w:pPr>
       <w:r>
+        <w:rPr>
+          <w:noProof/>
+        </w:rPr>
         <w:drawing>
           <wp:inline distT="0" distB="0" distL="0" distR="0" wp14:anchorId="7E0890CD" wp14:editId="571698FE">
             <wp:extent cx="3810000" cy="789513"/>
@@ -2173,27 +2004,14 @@
           <w:sz w:val="18"/>
           <w:szCs w:val="18"/>
         </w:rPr>
-        <w:t xml:space="preserve"> and to link with </w:t>
-      </w:r>
-      <w:proofErr w:type="gramStart"/>
-      <w:r>
-        <w:rPr>
-          <w:sz w:val="18"/>
-          <w:szCs w:val="18"/>
-        </w:rPr>
-        <w:t>pd.merge</w:t>
-      </w:r>
-      <w:proofErr w:type="gramEnd"/>
-      <w:r>
-        <w:rPr>
-          <w:sz w:val="18"/>
-          <w:szCs w:val="18"/>
-        </w:rPr>
-        <w:t xml:space="preserve"> against “DATE” vs “Year”</w:t>
-      </w:r>
-    </w:p>
-    <w:p>
-      <w:r>
+        <w:t xml:space="preserve"> and to link with pd.merge against “DATE” vs “Year”</w:t>
+      </w:r>
+    </w:p>
+    <w:p>
+      <w:r>
+        <w:rPr>
+          <w:noProof/>
+        </w:rPr>
         <w:drawing>
           <wp:inline distT="0" distB="0" distL="0" distR="0" wp14:anchorId="5E964005" wp14:editId="3CEB02FA">
             <wp:extent cx="3154849" cy="1276350"/>
@@ -2247,6 +2065,7 @@
       </w:r>
       <w:r>
         <w:rPr>
+          <w:noProof/>
           <w:sz w:val="18"/>
           <w:szCs w:val="18"/>
         </w:rPr>
@@ -2370,23 +2189,7 @@
           <w:sz w:val="18"/>
           <w:szCs w:val="18"/>
         </w:rPr>
-        <w:t>into the data frame by cleaning the data: renaming the column, removing "</w:t>
-      </w:r>
-      <w:proofErr w:type="spellStart"/>
-      <w:r>
-        <w:rPr>
-          <w:sz w:val="18"/>
-          <w:szCs w:val="18"/>
-        </w:rPr>
-        <w:t>NaN</w:t>
-      </w:r>
-      <w:proofErr w:type="spellEnd"/>
-      <w:r>
-        <w:rPr>
-          <w:sz w:val="18"/>
-          <w:szCs w:val="18"/>
-        </w:rPr>
-        <w:t xml:space="preserve">" values, and calculating the quarterly rate by multiplying the monthly rate by </w:t>
+        <w:t xml:space="preserve">into the data frame by cleaning the data: renaming the column, removing "NaN" values, and calculating the quarterly rate by multiplying the monthly rate by </w:t>
       </w:r>
       <w:r>
         <w:rPr>
@@ -2412,6 +2215,7 @@
       </w:pPr>
       <w:r>
         <w:rPr>
+          <w:noProof/>
           <w:sz w:val="18"/>
           <w:szCs w:val="18"/>
         </w:rPr>
@@ -2542,34 +2346,19 @@
           <w:sz w:val="18"/>
           <w:szCs w:val="18"/>
         </w:rPr>
-        <w:t xml:space="preserve">data frame for analysis, we began merging the data using the DATE column with the </w:t>
-      </w:r>
-      <w:proofErr w:type="gramStart"/>
-      <w:r>
-        <w:rPr>
-          <w:sz w:val="18"/>
-          <w:szCs w:val="18"/>
-        </w:rPr>
-        <w:t>pd.merge</w:t>
-      </w:r>
-      <w:proofErr w:type="gramEnd"/>
-      <w:r>
-        <w:rPr>
-          <w:sz w:val="18"/>
-          <w:szCs w:val="18"/>
-        </w:rPr>
-        <w:t xml:space="preserve"> function.</w:t>
-      </w:r>
-    </w:p>
-    <w:p>
-      <w:pPr>
-        <w:rPr>
-          <w:sz w:val="18"/>
-          <w:szCs w:val="18"/>
-        </w:rPr>
-      </w:pPr>
-      <w:r>
-        <w:rPr>
+        <w:t>data frame for analysis, we began merging the data using the DATE column with the pd.merge function.</w:t>
+      </w:r>
+    </w:p>
+    <w:p>
+      <w:pPr>
+        <w:rPr>
+          <w:sz w:val="18"/>
+          <w:szCs w:val="18"/>
+        </w:rPr>
+      </w:pPr>
+      <w:r>
+        <w:rPr>
+          <w:noProof/>
           <w:sz w:val="18"/>
           <w:szCs w:val="18"/>
         </w:rPr>
@@ -2634,6 +2423,7 @@
       </w:pPr>
       <w:r>
         <w:rPr>
+          <w:noProof/>
           <w:sz w:val="18"/>
           <w:szCs w:val="18"/>
         </w:rPr>
@@ -2698,6 +2488,7 @@
       </w:pPr>
       <w:r>
         <w:rPr>
+          <w:noProof/>
           <w:sz w:val="18"/>
           <w:szCs w:val="18"/>
         </w:rPr>
@@ -2800,21 +2591,7 @@
           <w:b/>
           <w:bCs/>
         </w:rPr>
-        <w:t xml:space="preserve">Question </w:t>
-      </w:r>
-      <w:r>
-        <w:rPr>
-          <w:b/>
-          <w:bCs/>
-        </w:rPr>
-        <w:t>3</w:t>
-      </w:r>
-      <w:r>
-        <w:rPr>
-          <w:b/>
-          <w:bCs/>
-        </w:rPr>
-        <w:t xml:space="preserve"> Analysis: </w:t>
+        <w:t xml:space="preserve">Question 3 Analysis: </w:t>
       </w:r>
     </w:p>
     <w:p>
@@ -2856,21 +2633,7 @@
           <w:sz w:val="18"/>
           <w:szCs w:val="18"/>
         </w:rPr>
-        <w:t xml:space="preserve"> we sought to analyze why the Estimated Total People Getting Loans did not follow the same pattern as the Average Car Sales Per Person. Initially, we hypothesized that these two metrics would show similar movements. However, upon reviewing the post-pandemic data, we observed a contrasting </w:t>
-      </w:r>
-      <w:r>
-        <w:rPr>
-          <w:sz w:val="18"/>
-          <w:szCs w:val="18"/>
-        </w:rPr>
-        <w:t>trend</w:t>
-      </w:r>
-      <w:r>
-        <w:rPr>
-          <w:sz w:val="18"/>
-          <w:szCs w:val="18"/>
-        </w:rPr>
-        <w:t xml:space="preserve"> and realized further investigation was needed to understand the factors driving this opposite</w:t>
+        <w:t xml:space="preserve"> we sought to analyze why the Estimated Total People Getting Loans did not follow the same pattern as the Average Car Sales Per Person. Initially, we hypothesized that these two metrics would show similar movements. However, upon reviewing the post-pandemic data, we observed a contrasting trend and realized further investigation was needed to understand the factors driving this opposite</w:t>
       </w:r>
       <w:r>
         <w:rPr>
@@ -2890,6 +2653,7 @@
     <w:p>
       <w:r>
         <w:rPr>
+          <w:noProof/>
           <w:sz w:val="18"/>
           <w:szCs w:val="18"/>
         </w:rPr>
@@ -3005,6 +2769,7 @@
       </w:r>
       <w:r>
         <w:rPr>
+          <w:noProof/>
           <w:sz w:val="18"/>
           <w:szCs w:val="18"/>
         </w:rPr>
@@ -3047,8 +2812,11 @@
     </w:p>
     <w:p>
       <w:r>
+        <w:rPr>
+          <w:noProof/>
+        </w:rPr>
         <w:drawing>
-          <wp:inline distT="0" distB="0" distL="0" distR="0" wp14:anchorId="3D6E08DB" wp14:editId="381301DF">
+          <wp:inline distT="0" distB="0" distL="0" distR="0" wp14:anchorId="3D6E08DB" wp14:editId="525C37F5">
             <wp:extent cx="5943600" cy="1785620"/>
             <wp:effectExtent l="0" t="0" r="0" b="5080"/>
             <wp:docPr id="1454348957" name="Picture 1" descr="A graph with a line&#10;&#10;Description automatically generated"/>
@@ -3086,6 +2854,9 @@
     </w:p>
     <w:p>
       <w:r>
+        <w:rPr>
+          <w:noProof/>
+        </w:rPr>
         <w:drawing>
           <wp:inline distT="0" distB="0" distL="0" distR="0" wp14:anchorId="2DB32A39" wp14:editId="4CD8A4F1">
             <wp:extent cx="5848350" cy="2308771"/>
@@ -3212,15 +2983,7 @@
         <w:t xml:space="preserve"> </w:t>
       </w:r>
       <w:r>
-        <w:t xml:space="preserve">To answer the question, "Do trends in loan approvals correlate with trends in car purchases?" we observed similar patterns in our calculations of Average Car Sales Per Person and Estimated Total People Getting Loans before the COVID-19 pandemic. However, as loan rates began to vary post-pandemic, we saw a direct correlation between these changes and our Estimated Total People Getting Loans, while Average Car Sales followed a different trajectory. Although we initially assumed that car purchases would influence the number of people taking out loans, we concluded that loan rates played a more significant role in shaping the trend for this </w:t>
-      </w:r>
-      <w:proofErr w:type="gramStart"/>
-      <w:r>
-        <w:t>particular metric</w:t>
-      </w:r>
-      <w:proofErr w:type="gramEnd"/>
-      <w:r>
-        <w:t>.</w:t>
+        <w:t>To answer the question, "Do trends in loan approvals correlate with trends in car purchases?" we observed similar patterns in our calculations of Average Car Sales Per Person and Estimated Total People Getting Loans before the COVID-19 pandemic. However, as loan rates began to vary post-pandemic, we saw a direct correlation between these changes and our Estimated Total People Getting Loans, while Average Car Sales followed a different trajectory. Although we initially assumed that car purchases would influence the number of people taking out loans, we concluded that loan rates played a more significant role in shaping the trend for this particular metric.</w:t>
       </w:r>
     </w:p>
     <w:p>
@@ -4282,6 +4045,7 @@
   <w:style w:type="character" w:default="1" w:styleId="DefaultParagraphFont">
     <w:name w:val="Default Paragraph Font"/>
     <w:uiPriority w:val="1"/>
+    <w:semiHidden/>
     <w:unhideWhenUsed/>
   </w:style>
   <w:style w:type="table" w:default="1" w:styleId="TableNormal">

</xml_diff>